<commit_message>
First 5 problems completed
</commit_message>
<xml_diff>
--- a/CtCI Learnings.docx
+++ b/CtCI Learnings.docx
@@ -33,7 +33,43 @@
           <w:sz w:val="28"/>
           <w:szCs w:val="28"/>
         </w:rPr>
-        <w:t>arrays use arr.length field, strings use str.length() method</w:t>
+        <w:t xml:space="preserve">arrays use </w:t>
+      </w:r>
+      <w:proofErr w:type="spellStart"/>
+      <w:r>
+        <w:rPr>
+          <w:rFonts w:ascii="Garamond" w:hAnsi="Garamond"/>
+          <w:sz w:val="28"/>
+          <w:szCs w:val="28"/>
+        </w:rPr>
+        <w:t>arr.length</w:t>
+      </w:r>
+      <w:proofErr w:type="spellEnd"/>
+      <w:r>
+        <w:rPr>
+          <w:rFonts w:ascii="Garamond" w:hAnsi="Garamond"/>
+          <w:sz w:val="28"/>
+          <w:szCs w:val="28"/>
+        </w:rPr>
+        <w:t xml:space="preserve"> field, strings use </w:t>
+      </w:r>
+      <w:proofErr w:type="spellStart"/>
+      <w:r>
+        <w:rPr>
+          <w:rFonts w:ascii="Garamond" w:hAnsi="Garamond"/>
+          <w:sz w:val="28"/>
+          <w:szCs w:val="28"/>
+        </w:rPr>
+        <w:t>str.length</w:t>
+      </w:r>
+      <w:proofErr w:type="spellEnd"/>
+      <w:r>
+        <w:rPr>
+          <w:rFonts w:ascii="Garamond" w:hAnsi="Garamond"/>
+          <w:sz w:val="28"/>
+          <w:szCs w:val="28"/>
+        </w:rPr>
+        <w:t>() method</w:t>
       </w:r>
     </w:p>
     <w:p>
@@ -103,100 +139,223 @@
         </w:rPr>
         <w:t>.</w:t>
       </w:r>
+    </w:p>
+    <w:p>
+      <w:pPr>
+        <w:rPr>
+          <w:rFonts w:ascii="Garamond" w:hAnsi="Garamond"/>
+          <w:sz w:val="28"/>
+          <w:szCs w:val="28"/>
+        </w:rPr>
+      </w:pPr>
+      <w:r>
+        <w:rPr>
+          <w:rFonts w:ascii="Garamond" w:hAnsi="Garamond"/>
+          <w:sz w:val="28"/>
+          <w:szCs w:val="28"/>
+        </w:rPr>
+        <w:t>map1.equals(map2) works as long as the keys and values have valid equals methods. Does not work with arrays.</w:t>
+      </w:r>
+    </w:p>
+    <w:p>
+      <w:pPr>
+        <w:rPr>
+          <w:rFonts w:ascii="Garamond" w:hAnsi="Garamond"/>
+          <w:sz w:val="28"/>
+          <w:szCs w:val="28"/>
+        </w:rPr>
+      </w:pPr>
+      <w:r>
+        <w:rPr>
+          <w:rFonts w:ascii="Garamond" w:hAnsi="Garamond"/>
+          <w:sz w:val="28"/>
+          <w:szCs w:val="28"/>
+        </w:rPr>
+        <w:t xml:space="preserve">Maps use </w:t>
+      </w:r>
+      <w:proofErr w:type="spellStart"/>
+      <w:r>
+        <w:rPr>
+          <w:rFonts w:ascii="Garamond" w:hAnsi="Garamond"/>
+          <w:sz w:val="28"/>
+          <w:szCs w:val="28"/>
+        </w:rPr>
+        <w:t>contain</w:t>
+      </w:r>
+      <w:r>
+        <w:rPr>
+          <w:rFonts w:ascii="Garamond" w:hAnsi="Garamond"/>
+          <w:sz w:val="28"/>
+          <w:szCs w:val="28"/>
+        </w:rPr>
+        <w:t>sKey</w:t>
+      </w:r>
+      <w:proofErr w:type="spellEnd"/>
+      <w:r>
+        <w:rPr>
+          <w:rFonts w:ascii="Garamond" w:hAnsi="Garamond"/>
+          <w:sz w:val="28"/>
+          <w:szCs w:val="28"/>
+        </w:rPr>
+        <w:t xml:space="preserve"> and </w:t>
+      </w:r>
+      <w:proofErr w:type="spellStart"/>
+      <w:r>
+        <w:rPr>
+          <w:rFonts w:ascii="Garamond" w:hAnsi="Garamond"/>
+          <w:sz w:val="28"/>
+          <w:szCs w:val="28"/>
+        </w:rPr>
+        <w:t>contain</w:t>
+      </w:r>
+      <w:r>
+        <w:rPr>
+          <w:rFonts w:ascii="Garamond" w:hAnsi="Garamond"/>
+          <w:sz w:val="28"/>
+          <w:szCs w:val="28"/>
+        </w:rPr>
+        <w:t>sValue</w:t>
+      </w:r>
+      <w:proofErr w:type="spellEnd"/>
+      <w:r>
+        <w:rPr>
+          <w:rFonts w:ascii="Garamond" w:hAnsi="Garamond"/>
+          <w:sz w:val="28"/>
+          <w:szCs w:val="28"/>
+        </w:rPr>
+        <w:t xml:space="preserve"> methods, not just contains</w:t>
+      </w:r>
+    </w:p>
+    <w:p>
+      <w:pPr>
+        <w:rPr>
+          <w:rFonts w:ascii="Garamond" w:hAnsi="Garamond"/>
+          <w:sz w:val="28"/>
+          <w:szCs w:val="28"/>
+        </w:rPr>
+      </w:pPr>
+      <w:proofErr w:type="spellStart"/>
+      <w:r>
+        <w:rPr>
+          <w:rFonts w:ascii="Garamond" w:hAnsi="Garamond"/>
+          <w:sz w:val="28"/>
+          <w:szCs w:val="28"/>
+        </w:rPr>
+        <w:t>HashMap</w:t>
+      </w:r>
+      <w:proofErr w:type="spellEnd"/>
+      <w:r>
+        <w:rPr>
+          <w:rFonts w:ascii="Garamond" w:hAnsi="Garamond"/>
+          <w:sz w:val="28"/>
+          <w:szCs w:val="28"/>
+        </w:rPr>
+        <w:t xml:space="preserve"> may have parameters Integer and Character, but what comes out and gets put in can act just like the primitives. JVM can handle it.</w:t>
+      </w:r>
+    </w:p>
+    <w:p>
+      <w:pPr>
+        <w:rPr>
+          <w:rFonts w:ascii="Garamond" w:hAnsi="Garamond"/>
+          <w:sz w:val="28"/>
+          <w:szCs w:val="28"/>
+        </w:rPr>
+      </w:pPr>
+      <w:r>
+        <w:rPr>
+          <w:rFonts w:ascii="Garamond" w:hAnsi="Garamond"/>
+          <w:sz w:val="28"/>
+          <w:szCs w:val="28"/>
+        </w:rPr>
+        <w:t>Conditional Operator Exists in Java</w:t>
+      </w:r>
+    </w:p>
+    <w:p>
+      <w:pPr>
+        <w:rPr>
+          <w:rFonts w:ascii="Garamond" w:hAnsi="Garamond"/>
+          <w:sz w:val="28"/>
+          <w:szCs w:val="28"/>
+        </w:rPr>
+      </w:pPr>
+      <w:r>
+        <w:rPr>
+          <w:rFonts w:ascii="Garamond" w:hAnsi="Garamond"/>
+          <w:sz w:val="28"/>
+          <w:szCs w:val="28"/>
+        </w:rPr>
+        <w:t>you can use Conditional operator without having parentheses, but parentheses honestly makes it look better.</w:t>
+      </w:r>
+    </w:p>
+    <w:p>
+      <w:pPr>
+        <w:rPr>
+          <w:rFonts w:ascii="Garamond" w:hAnsi="Garamond"/>
+          <w:sz w:val="28"/>
+          <w:szCs w:val="28"/>
+        </w:rPr>
+      </w:pPr>
+      <w:r>
+        <w:rPr>
+          <w:rFonts w:ascii="Garamond" w:hAnsi="Garamond"/>
+          <w:noProof/>
+          <w:sz w:val="28"/>
+          <w:szCs w:val="28"/>
+        </w:rPr>
+        <w:lastRenderedPageBreak/>
+        <w:drawing>
+          <wp:inline distT="0" distB="0" distL="0" distR="0">
+            <wp:extent cx="5943600" cy="2991485"/>
+            <wp:effectExtent l="0" t="0" r="0" b="0"/>
+            <wp:docPr id="1" name="Picture 1"/>
+            <wp:cNvGraphicFramePr>
+              <a:graphicFrameLocks xmlns:a="http://schemas.openxmlformats.org/drawingml/2006/main" noChangeAspect="1"/>
+            </wp:cNvGraphicFramePr>
+            <a:graphic xmlns:a="http://schemas.openxmlformats.org/drawingml/2006/main">
+              <a:graphicData uri="http://schemas.openxmlformats.org/drawingml/2006/picture">
+                <pic:pic xmlns:pic="http://schemas.openxmlformats.org/drawingml/2006/picture">
+                  <pic:nvPicPr>
+                    <pic:cNvPr id="0" name="47C5C63.tmp"/>
+                    <pic:cNvPicPr/>
+                  </pic:nvPicPr>
+                  <pic:blipFill>
+                    <a:blip r:embed="rId5">
+                      <a:extLst>
+                        <a:ext uri="{28A0092B-C50C-407E-A947-70E740481C1C}">
+                          <a14:useLocalDpi xmlns:a14="http://schemas.microsoft.com/office/drawing/2010/main" val="0"/>
+                        </a:ext>
+                      </a:extLst>
+                    </a:blip>
+                    <a:stretch>
+                      <a:fillRect/>
+                    </a:stretch>
+                  </pic:blipFill>
+                  <pic:spPr>
+                    <a:xfrm>
+                      <a:off x="0" y="0"/>
+                      <a:ext cx="5943600" cy="2991485"/>
+                    </a:xfrm>
+                    <a:prstGeom prst="rect">
+                      <a:avLst/>
+                    </a:prstGeom>
+                  </pic:spPr>
+                </pic:pic>
+              </a:graphicData>
+            </a:graphic>
+          </wp:inline>
+        </w:drawing>
+      </w:r>
+    </w:p>
+    <w:p>
+      <w:pPr>
+        <w:rPr>
+          <w:rFonts w:ascii="Garamond" w:hAnsi="Garamond"/>
+          <w:sz w:val="28"/>
+          <w:szCs w:val="28"/>
+        </w:rPr>
+      </w:pPr>
       <w:bookmarkStart w:id="0" w:name="_GoBack"/>
       <w:bookmarkEnd w:id="0"/>
-    </w:p>
-    <w:p>
-      <w:pPr>
-        <w:rPr>
-          <w:rFonts w:ascii="Garamond" w:hAnsi="Garamond"/>
-          <w:sz w:val="28"/>
-          <w:szCs w:val="28"/>
-        </w:rPr>
-      </w:pPr>
-      <w:r>
-        <w:rPr>
-          <w:rFonts w:ascii="Garamond" w:hAnsi="Garamond"/>
-          <w:sz w:val="28"/>
-          <w:szCs w:val="28"/>
-        </w:rPr>
-        <w:t>map1.equals(map2) works as long as the keys and values have valid equals methods. Does not work with arrays.</w:t>
-      </w:r>
-    </w:p>
-    <w:p>
-      <w:pPr>
-        <w:rPr>
-          <w:rFonts w:ascii="Garamond" w:hAnsi="Garamond"/>
-          <w:sz w:val="28"/>
-          <w:szCs w:val="28"/>
-        </w:rPr>
-      </w:pPr>
-      <w:r>
-        <w:rPr>
-          <w:rFonts w:ascii="Garamond" w:hAnsi="Garamond"/>
-          <w:sz w:val="28"/>
-          <w:szCs w:val="28"/>
-        </w:rPr>
-        <w:t>Maps use contain</w:t>
-      </w:r>
-      <w:r>
-        <w:rPr>
-          <w:rFonts w:ascii="Garamond" w:hAnsi="Garamond"/>
-          <w:sz w:val="28"/>
-          <w:szCs w:val="28"/>
-        </w:rPr>
-        <w:t>sKey</w:t>
-      </w:r>
-      <w:r>
-        <w:rPr>
-          <w:rFonts w:ascii="Garamond" w:hAnsi="Garamond"/>
-          <w:sz w:val="28"/>
-          <w:szCs w:val="28"/>
-        </w:rPr>
-        <w:t xml:space="preserve"> and contain</w:t>
-      </w:r>
-      <w:r>
-        <w:rPr>
-          <w:rFonts w:ascii="Garamond" w:hAnsi="Garamond"/>
-          <w:sz w:val="28"/>
-          <w:szCs w:val="28"/>
-        </w:rPr>
-        <w:t>sValue</w:t>
-      </w:r>
-      <w:r>
-        <w:rPr>
-          <w:rFonts w:ascii="Garamond" w:hAnsi="Garamond"/>
-          <w:sz w:val="28"/>
-          <w:szCs w:val="28"/>
-        </w:rPr>
-        <w:t xml:space="preserve"> methods, not just contains</w:t>
-      </w:r>
-    </w:p>
-    <w:p>
-      <w:pPr>
-        <w:rPr>
-          <w:rFonts w:ascii="Garamond" w:hAnsi="Garamond"/>
-          <w:sz w:val="28"/>
-          <w:szCs w:val="28"/>
-        </w:rPr>
-      </w:pPr>
-      <w:r>
-        <w:rPr>
-          <w:rFonts w:ascii="Garamond" w:hAnsi="Garamond"/>
-          <w:sz w:val="28"/>
-          <w:szCs w:val="28"/>
-        </w:rPr>
-        <w:t>HashMap may have parameters Integer and Character, but what comes out and gets put in can act just like the primitives. JVM can handle it.</w:t>
-      </w:r>
-    </w:p>
-    <w:p>
-      <w:pPr>
-        <w:rPr>
-          <w:rFonts w:ascii="Garamond" w:hAnsi="Garamond"/>
-          <w:sz w:val="28"/>
-          <w:szCs w:val="28"/>
-        </w:rPr>
-      </w:pPr>
     </w:p>
     <w:sectPr>
       <w:pgSz w:w="12240" w:h="15840"/>
@@ -395,6 +554,36 @@
     <w:semiHidden/>
     <w:unhideWhenUsed/>
   </w:style>
+  <w:style w:type="paragraph" w:styleId="BalloonText">
+    <w:name w:val="Balloon Text"/>
+    <w:basedOn w:val="Normal"/>
+    <w:link w:val="BalloonTextChar"/>
+    <w:uiPriority w:val="99"/>
+    <w:semiHidden/>
+    <w:unhideWhenUsed/>
+    <w:rsid w:val="00A134A1"/>
+    <w:pPr>
+      <w:spacing w:after="0" w:line="240" w:lineRule="auto"/>
+    </w:pPr>
+    <w:rPr>
+      <w:rFonts w:ascii="Tahoma" w:hAnsi="Tahoma" w:cs="Tahoma"/>
+      <w:sz w:val="16"/>
+      <w:szCs w:val="16"/>
+    </w:rPr>
+  </w:style>
+  <w:style w:type="character" w:customStyle="1" w:styleId="BalloonTextChar">
+    <w:name w:val="Balloon Text Char"/>
+    <w:basedOn w:val="DefaultParagraphFont"/>
+    <w:link w:val="BalloonText"/>
+    <w:uiPriority w:val="99"/>
+    <w:semiHidden/>
+    <w:rsid w:val="00A134A1"/>
+    <w:rPr>
+      <w:rFonts w:ascii="Tahoma" w:hAnsi="Tahoma" w:cs="Tahoma"/>
+      <w:sz w:val="16"/>
+      <w:szCs w:val="16"/>
+    </w:rPr>
+  </w:style>
 </w:styles>
 </file>
 
@@ -584,6 +773,36 @@
     <w:uiPriority w:val="99"/>
     <w:semiHidden/>
     <w:unhideWhenUsed/>
+  </w:style>
+  <w:style w:type="paragraph" w:styleId="BalloonText">
+    <w:name w:val="Balloon Text"/>
+    <w:basedOn w:val="Normal"/>
+    <w:link w:val="BalloonTextChar"/>
+    <w:uiPriority w:val="99"/>
+    <w:semiHidden/>
+    <w:unhideWhenUsed/>
+    <w:rsid w:val="00A134A1"/>
+    <w:pPr>
+      <w:spacing w:after="0" w:line="240" w:lineRule="auto"/>
+    </w:pPr>
+    <w:rPr>
+      <w:rFonts w:ascii="Tahoma" w:hAnsi="Tahoma" w:cs="Tahoma"/>
+      <w:sz w:val="16"/>
+      <w:szCs w:val="16"/>
+    </w:rPr>
+  </w:style>
+  <w:style w:type="character" w:customStyle="1" w:styleId="BalloonTextChar">
+    <w:name w:val="Balloon Text Char"/>
+    <w:basedOn w:val="DefaultParagraphFont"/>
+    <w:link w:val="BalloonText"/>
+    <w:uiPriority w:val="99"/>
+    <w:semiHidden/>
+    <w:rsid w:val="00A134A1"/>
+    <w:rPr>
+      <w:rFonts w:ascii="Tahoma" w:hAnsi="Tahoma" w:cs="Tahoma"/>
+      <w:sz w:val="16"/>
+      <w:szCs w:val="16"/>
+    </w:rPr>
   </w:style>
 </w:styles>
 </file>

</xml_diff>

<commit_message>
4/5 of second day
</commit_message>
<xml_diff>
--- a/CtCI Learnings.docx
+++ b/CtCI Learnings.docx
@@ -361,6 +361,181 @@
           <w:szCs w:val="28"/>
         </w:rPr>
         <w:t>To turn char array back to string, do String x = new String(array);</w:t>
+      </w:r>
+    </w:p>
+    <w:p>
+      <w:pPr>
+        <w:rPr>
+          <w:rFonts w:ascii="Garamond" w:hAnsi="Garamond"/>
+          <w:sz w:val="28"/>
+          <w:szCs w:val="28"/>
+        </w:rPr>
+      </w:pPr>
+      <w:proofErr w:type="spellStart"/>
+      <w:r>
+        <w:rPr>
+          <w:rFonts w:ascii="Garamond" w:hAnsi="Garamond"/>
+          <w:sz w:val="28"/>
+          <w:szCs w:val="28"/>
+        </w:rPr>
+        <w:t>HashMap</w:t>
+      </w:r>
+      <w:proofErr w:type="spellEnd"/>
+      <w:r>
+        <w:rPr>
+          <w:rFonts w:ascii="Garamond" w:hAnsi="Garamond"/>
+          <w:sz w:val="28"/>
+          <w:szCs w:val="28"/>
+        </w:rPr>
+        <w:t xml:space="preserve"> !!!! (</w:t>
+      </w:r>
+      <w:proofErr w:type="spellStart"/>
+      <w:r>
+        <w:rPr>
+          <w:rFonts w:ascii="Garamond" w:hAnsi="Garamond"/>
+          <w:b/>
+          <w:sz w:val="28"/>
+          <w:szCs w:val="28"/>
+        </w:rPr>
+        <w:t>containsKey</w:t>
+      </w:r>
+      <w:proofErr w:type="spellEnd"/>
+      <w:r>
+        <w:rPr>
+          <w:rFonts w:ascii="Garamond" w:hAnsi="Garamond"/>
+          <w:b/>
+          <w:sz w:val="28"/>
+          <w:szCs w:val="28"/>
+        </w:rPr>
+        <w:t xml:space="preserve">, </w:t>
+      </w:r>
+      <w:proofErr w:type="spellStart"/>
+      <w:r>
+        <w:rPr>
+          <w:rFonts w:ascii="Garamond" w:hAnsi="Garamond"/>
+          <w:b/>
+          <w:sz w:val="28"/>
+          <w:szCs w:val="28"/>
+        </w:rPr>
+        <w:t>containsValue</w:t>
+      </w:r>
+      <w:proofErr w:type="spellEnd"/>
+      <w:r>
+        <w:rPr>
+          <w:rFonts w:ascii="Garamond" w:hAnsi="Garamond"/>
+          <w:b/>
+          <w:sz w:val="28"/>
+          <w:szCs w:val="28"/>
+        </w:rPr>
+        <w:t xml:space="preserve">, </w:t>
+      </w:r>
+      <w:r>
+        <w:rPr>
+          <w:rFonts w:ascii="Garamond" w:hAnsi="Garamond"/>
+          <w:sz w:val="28"/>
+          <w:szCs w:val="28"/>
+        </w:rPr>
+        <w:t>size, put, get)</w:t>
+      </w:r>
+    </w:p>
+    <w:p>
+      <w:pPr>
+        <w:rPr>
+          <w:rFonts w:ascii="Garamond" w:hAnsi="Garamond"/>
+          <w:b/>
+          <w:sz w:val="28"/>
+          <w:szCs w:val="28"/>
+        </w:rPr>
+      </w:pPr>
+      <w:r>
+        <w:rPr>
+          <w:rFonts w:ascii="Garamond" w:hAnsi="Garamond"/>
+          <w:b/>
+          <w:sz w:val="28"/>
+          <w:szCs w:val="28"/>
+        </w:rPr>
+        <w:t xml:space="preserve">Note: memorize String and </w:t>
+      </w:r>
+      <w:proofErr w:type="spellStart"/>
+      <w:r>
+        <w:rPr>
+          <w:rFonts w:ascii="Garamond" w:hAnsi="Garamond"/>
+          <w:b/>
+          <w:sz w:val="28"/>
+          <w:szCs w:val="28"/>
+        </w:rPr>
+        <w:t>HashMap</w:t>
+      </w:r>
+      <w:proofErr w:type="spellEnd"/>
+      <w:r>
+        <w:rPr>
+          <w:rFonts w:ascii="Garamond" w:hAnsi="Garamond"/>
+          <w:b/>
+          <w:sz w:val="28"/>
+          <w:szCs w:val="28"/>
+        </w:rPr>
+        <w:t xml:space="preserve"> methods</w:t>
+      </w:r>
+    </w:p>
+    <w:p>
+      <w:pPr>
+        <w:rPr>
+          <w:rFonts w:ascii="Garamond" w:hAnsi="Garamond"/>
+          <w:sz w:val="28"/>
+          <w:szCs w:val="28"/>
+        </w:rPr>
+      </w:pPr>
+      <w:r>
+        <w:rPr>
+          <w:rFonts w:ascii="Garamond" w:hAnsi="Garamond"/>
+          <w:sz w:val="28"/>
+          <w:szCs w:val="28"/>
+        </w:rPr>
+        <w:t xml:space="preserve">To remove spaces from a string, use </w:t>
+      </w:r>
+      <w:proofErr w:type="spellStart"/>
+      <w:r>
+        <w:rPr>
+          <w:rFonts w:ascii="Garamond" w:hAnsi="Garamond"/>
+          <w:sz w:val="28"/>
+          <w:szCs w:val="28"/>
+        </w:rPr>
+        <w:t>replaceAll</w:t>
+      </w:r>
+      <w:proofErr w:type="spellEnd"/>
+      <w:r>
+        <w:rPr>
+          <w:rFonts w:ascii="Garamond" w:hAnsi="Garamond"/>
+          <w:sz w:val="28"/>
+          <w:szCs w:val="28"/>
+        </w:rPr>
+        <w:t xml:space="preserve"> method.</w:t>
+      </w:r>
+    </w:p>
+    <w:p>
+      <w:pPr>
+        <w:rPr>
+          <w:rFonts w:ascii="Garamond" w:hAnsi="Garamond"/>
+          <w:sz w:val="28"/>
+          <w:szCs w:val="28"/>
+        </w:rPr>
+      </w:pPr>
+      <w:r>
+        <w:rPr>
+          <w:rFonts w:ascii="Garamond" w:hAnsi="Garamond"/>
+          <w:sz w:val="28"/>
+          <w:szCs w:val="28"/>
+        </w:rPr>
+        <w:t xml:space="preserve">Don’t forget about static variables: If you are going to make global variables, they need to be </w:t>
+      </w:r>
+      <w:r>
+        <w:rPr>
+          <w:rFonts w:ascii="Garamond" w:hAnsi="Garamond"/>
+          <w:b/>
+          <w:sz w:val="28"/>
+          <w:szCs w:val="28"/>
+        </w:rPr>
+        <w:t>static</w:t>
       </w:r>
       <w:bookmarkStart w:id="0" w:name="_GoBack"/>
       <w:bookmarkEnd w:id="0"/>

</xml_diff>

<commit_message>
Day 4 and 5
</commit_message>
<xml_diff>
--- a/CtCI Learnings.docx
+++ b/CtCI Learnings.docx
@@ -33,43 +33,7 @@
           <w:sz w:val="28"/>
           <w:szCs w:val="28"/>
         </w:rPr>
-        <w:t xml:space="preserve">arrays use </w:t>
-      </w:r>
-      <w:proofErr w:type="spellStart"/>
-      <w:r>
-        <w:rPr>
-          <w:rFonts w:ascii="Garamond" w:hAnsi="Garamond"/>
-          <w:sz w:val="28"/>
-          <w:szCs w:val="28"/>
-        </w:rPr>
-        <w:t>arr.length</w:t>
-      </w:r>
-      <w:proofErr w:type="spellEnd"/>
-      <w:r>
-        <w:rPr>
-          <w:rFonts w:ascii="Garamond" w:hAnsi="Garamond"/>
-          <w:sz w:val="28"/>
-          <w:szCs w:val="28"/>
-        </w:rPr>
-        <w:t xml:space="preserve"> field, strings use </w:t>
-      </w:r>
-      <w:proofErr w:type="spellStart"/>
-      <w:r>
-        <w:rPr>
-          <w:rFonts w:ascii="Garamond" w:hAnsi="Garamond"/>
-          <w:sz w:val="28"/>
-          <w:szCs w:val="28"/>
-        </w:rPr>
-        <w:t>str.length</w:t>
-      </w:r>
-      <w:proofErr w:type="spellEnd"/>
-      <w:r>
-        <w:rPr>
-          <w:rFonts w:ascii="Garamond" w:hAnsi="Garamond"/>
-          <w:sz w:val="28"/>
-          <w:szCs w:val="28"/>
-        </w:rPr>
-        <w:t>() method</w:t>
+        <w:t>arrays use arr.length field, strings use str.length() method</w:t>
       </w:r>
     </w:p>
     <w:p>
@@ -171,16 +135,7 @@
           <w:sz w:val="28"/>
           <w:szCs w:val="28"/>
         </w:rPr>
-        <w:t xml:space="preserve">Maps use </w:t>
-      </w:r>
-      <w:proofErr w:type="spellStart"/>
-      <w:r>
-        <w:rPr>
-          <w:rFonts w:ascii="Garamond" w:hAnsi="Garamond"/>
-          <w:sz w:val="28"/>
-          <w:szCs w:val="28"/>
-        </w:rPr>
-        <w:t>contain</w:t>
+        <w:t>Maps use contain</w:t>
       </w:r>
       <w:r>
         <w:rPr>
@@ -190,23 +145,13 @@
         </w:rPr>
         <w:t>sKey</w:t>
       </w:r>
-      <w:proofErr w:type="spellEnd"/>
-      <w:r>
-        <w:rPr>
-          <w:rFonts w:ascii="Garamond" w:hAnsi="Garamond"/>
-          <w:sz w:val="28"/>
-          <w:szCs w:val="28"/>
-        </w:rPr>
-        <w:t xml:space="preserve"> and </w:t>
-      </w:r>
-      <w:proofErr w:type="spellStart"/>
-      <w:r>
-        <w:rPr>
-          <w:rFonts w:ascii="Garamond" w:hAnsi="Garamond"/>
-          <w:sz w:val="28"/>
-          <w:szCs w:val="28"/>
-        </w:rPr>
-        <w:t>contain</w:t>
+      <w:r>
+        <w:rPr>
+          <w:rFonts w:ascii="Garamond" w:hAnsi="Garamond"/>
+          <w:sz w:val="28"/>
+          <w:szCs w:val="28"/>
+        </w:rPr>
+        <w:t xml:space="preserve"> and contain</w:t>
       </w:r>
       <w:r>
         <w:rPr>
@@ -216,7 +161,6 @@
         </w:rPr>
         <w:t>sValue</w:t>
       </w:r>
-      <w:proofErr w:type="spellEnd"/>
       <w:r>
         <w:rPr>
           <w:rFonts w:ascii="Garamond" w:hAnsi="Garamond"/>
@@ -234,23 +178,13 @@
           <w:szCs w:val="28"/>
         </w:rPr>
       </w:pPr>
-      <w:proofErr w:type="spellStart"/>
-      <w:r>
-        <w:rPr>
-          <w:rFonts w:ascii="Garamond" w:hAnsi="Garamond"/>
-          <w:sz w:val="28"/>
-          <w:szCs w:val="28"/>
-        </w:rPr>
-        <w:t>HashMap</w:t>
-      </w:r>
-      <w:proofErr w:type="spellEnd"/>
-      <w:r>
-        <w:rPr>
-          <w:rFonts w:ascii="Garamond" w:hAnsi="Garamond"/>
-          <w:sz w:val="28"/>
-          <w:szCs w:val="28"/>
-        </w:rPr>
-        <w:t xml:space="preserve"> may have parameters Integer and Character, but what comes out and gets put in can act just like the primitives. JVM can handle it.</w:t>
+      <w:r>
+        <w:rPr>
+          <w:rFonts w:ascii="Garamond" w:hAnsi="Garamond"/>
+          <w:sz w:val="28"/>
+          <w:szCs w:val="28"/>
+        </w:rPr>
+        <w:t>HashMap may have parameters Integer and Character, but what comes out and gets put in can act just like the primitives. JVM can handle it.</w:t>
       </w:r>
     </w:p>
     <w:p>
@@ -371,25 +305,14 @@
           <w:szCs w:val="28"/>
         </w:rPr>
       </w:pPr>
-      <w:proofErr w:type="spellStart"/>
-      <w:r>
-        <w:rPr>
-          <w:rFonts w:ascii="Garamond" w:hAnsi="Garamond"/>
-          <w:sz w:val="28"/>
-          <w:szCs w:val="28"/>
-        </w:rPr>
-        <w:t>HashMap</w:t>
-      </w:r>
-      <w:proofErr w:type="spellEnd"/>
-      <w:r>
-        <w:rPr>
-          <w:rFonts w:ascii="Garamond" w:hAnsi="Garamond"/>
-          <w:sz w:val="28"/>
-          <w:szCs w:val="28"/>
-        </w:rPr>
-        <w:t xml:space="preserve"> !!!! (</w:t>
-      </w:r>
-      <w:proofErr w:type="spellStart"/>
+      <w:r>
+        <w:rPr>
+          <w:rFonts w:ascii="Garamond" w:hAnsi="Garamond"/>
+          <w:sz w:val="28"/>
+          <w:szCs w:val="28"/>
+        </w:rPr>
+        <w:t>HashMap !!!! (</w:t>
+      </w:r>
       <w:r>
         <w:rPr>
           <w:rFonts w:ascii="Garamond" w:hAnsi="Garamond"/>
@@ -397,19 +320,26 @@
           <w:sz w:val="28"/>
           <w:szCs w:val="28"/>
         </w:rPr>
-        <w:t>containsKey</w:t>
-      </w:r>
-      <w:proofErr w:type="spellEnd"/>
-      <w:r>
+        <w:t xml:space="preserve">containsKey, containsValue, </w:t>
+      </w:r>
+      <w:r>
+        <w:rPr>
+          <w:rFonts w:ascii="Garamond" w:hAnsi="Garamond"/>
+          <w:sz w:val="28"/>
+          <w:szCs w:val="28"/>
+        </w:rPr>
+        <w:t>size, put, get)</w:t>
+      </w:r>
+    </w:p>
+    <w:p>
+      <w:pPr>
         <w:rPr>
           <w:rFonts w:ascii="Garamond" w:hAnsi="Garamond"/>
           <w:b/>
           <w:sz w:val="28"/>
           <w:szCs w:val="28"/>
         </w:rPr>
-        <w:t xml:space="preserve">, </w:t>
-      </w:r>
-      <w:proofErr w:type="spellStart"/>
+      </w:pPr>
       <w:r>
         <w:rPr>
           <w:rFonts w:ascii="Garamond" w:hAnsi="Garamond"/>
@@ -417,46 +347,62 @@
           <w:sz w:val="28"/>
           <w:szCs w:val="28"/>
         </w:rPr>
-        <w:t>containsValue</w:t>
-      </w:r>
-      <w:proofErr w:type="spellEnd"/>
-      <w:r>
+        <w:t>Note: memorize String and HashMap methods</w:t>
+      </w:r>
+    </w:p>
+    <w:p>
+      <w:pPr>
+        <w:rPr>
+          <w:rFonts w:ascii="Garamond" w:hAnsi="Garamond"/>
+          <w:sz w:val="28"/>
+          <w:szCs w:val="28"/>
+        </w:rPr>
+      </w:pPr>
+      <w:r>
+        <w:rPr>
+          <w:rFonts w:ascii="Garamond" w:hAnsi="Garamond"/>
+          <w:sz w:val="28"/>
+          <w:szCs w:val="28"/>
+        </w:rPr>
+        <w:t>To remove spaces from a string, use replaceAll method.</w:t>
+      </w:r>
+    </w:p>
+    <w:p>
+      <w:pPr>
         <w:rPr>
           <w:rFonts w:ascii="Garamond" w:hAnsi="Garamond"/>
           <w:b/>
           <w:sz w:val="28"/>
           <w:szCs w:val="28"/>
         </w:rPr>
-        <w:t xml:space="preserve">, </w:t>
-      </w:r>
-      <w:r>
-        <w:rPr>
-          <w:rFonts w:ascii="Garamond" w:hAnsi="Garamond"/>
-          <w:sz w:val="28"/>
-          <w:szCs w:val="28"/>
-        </w:rPr>
-        <w:t>size, put, get)</w:t>
-      </w:r>
-    </w:p>
-    <w:p>
-      <w:pPr>
+      </w:pPr>
+      <w:r>
+        <w:rPr>
+          <w:rFonts w:ascii="Garamond" w:hAnsi="Garamond"/>
+          <w:sz w:val="28"/>
+          <w:szCs w:val="28"/>
+        </w:rPr>
+        <w:t xml:space="preserve">Don’t forget about static variables: If you are going to make global variables, they need to be </w:t>
+      </w:r>
+      <w:r>
         <w:rPr>
           <w:rFonts w:ascii="Garamond" w:hAnsi="Garamond"/>
           <w:b/>
           <w:sz w:val="28"/>
           <w:szCs w:val="28"/>
         </w:rPr>
-      </w:pPr>
-      <w:r>
+        <w:t>static</w:t>
+      </w:r>
+    </w:p>
+    <w:p>
+      <w:pPr>
         <w:rPr>
           <w:rFonts w:ascii="Garamond" w:hAnsi="Garamond"/>
           <w:b/>
           <w:sz w:val="28"/>
           <w:szCs w:val="28"/>
         </w:rPr>
-        <w:t xml:space="preserve">Note: memorize String and </w:t>
-      </w:r>
-      <w:proofErr w:type="spellStart"/>
+      </w:pPr>
       <w:r>
         <w:rPr>
           <w:rFonts w:ascii="Garamond" w:hAnsi="Garamond"/>
@@ -464,9 +410,25 @@
           <w:sz w:val="28"/>
           <w:szCs w:val="28"/>
         </w:rPr>
-        <w:t>HashMap</w:t>
-      </w:r>
-      <w:proofErr w:type="spellEnd"/>
+        <w:t>Don’t forget to make your methods static</w:t>
+      </w:r>
+    </w:p>
+    <w:p>
+      <w:pPr>
+        <w:rPr>
+          <w:rFonts w:ascii="Garamond" w:hAnsi="Garamond"/>
+          <w:sz w:val="28"/>
+          <w:szCs w:val="28"/>
+        </w:rPr>
+      </w:pPr>
+      <w:r>
+        <w:rPr>
+          <w:rFonts w:ascii="Garamond" w:hAnsi="Garamond"/>
+          <w:sz w:val="28"/>
+          <w:szCs w:val="28"/>
+        </w:rPr>
+        <w:t xml:space="preserve">referring to different classes in different folders is hard in java. It requires packages to mirror the folder structure and the </w:t>
+      </w:r>
       <w:r>
         <w:rPr>
           <w:rFonts w:ascii="Garamond" w:hAnsi="Garamond"/>
@@ -474,91 +436,52 @@
           <w:sz w:val="28"/>
           <w:szCs w:val="28"/>
         </w:rPr>
-        <w:t xml:space="preserve"> methods</w:t>
-      </w:r>
-    </w:p>
-    <w:p>
-      <w:pPr>
-        <w:rPr>
-          <w:rFonts w:ascii="Garamond" w:hAnsi="Garamond"/>
-          <w:sz w:val="28"/>
-          <w:szCs w:val="28"/>
-        </w:rPr>
-      </w:pPr>
-      <w:r>
-        <w:rPr>
-          <w:rFonts w:ascii="Garamond" w:hAnsi="Garamond"/>
-          <w:sz w:val="28"/>
-          <w:szCs w:val="28"/>
-        </w:rPr>
-        <w:t xml:space="preserve">To remove spaces from a string, use </w:t>
-      </w:r>
-      <w:proofErr w:type="spellStart"/>
-      <w:r>
-        <w:rPr>
-          <w:rFonts w:ascii="Garamond" w:hAnsi="Garamond"/>
-          <w:sz w:val="28"/>
-          <w:szCs w:val="28"/>
-        </w:rPr>
-        <w:t>replaceAll</w:t>
-      </w:r>
-      <w:proofErr w:type="spellEnd"/>
-      <w:r>
-        <w:rPr>
-          <w:rFonts w:ascii="Garamond" w:hAnsi="Garamond"/>
-          <w:sz w:val="28"/>
-          <w:szCs w:val="28"/>
-        </w:rPr>
-        <w:t xml:space="preserve"> method.</w:t>
-      </w:r>
-    </w:p>
-    <w:p>
-      <w:pPr>
-        <w:rPr>
-          <w:rFonts w:ascii="Garamond" w:hAnsi="Garamond"/>
-          <w:b/>
-          <w:sz w:val="28"/>
-          <w:szCs w:val="28"/>
-        </w:rPr>
-      </w:pPr>
-      <w:r>
-        <w:rPr>
-          <w:rFonts w:ascii="Garamond" w:hAnsi="Garamond"/>
-          <w:sz w:val="28"/>
-          <w:szCs w:val="28"/>
-        </w:rPr>
-        <w:t xml:space="preserve">Don’t forget about static variables: If you are going to make global variables, they need to be </w:t>
-      </w:r>
-      <w:r>
-        <w:rPr>
-          <w:rFonts w:ascii="Garamond" w:hAnsi="Garamond"/>
-          <w:b/>
-          <w:sz w:val="28"/>
-          <w:szCs w:val="28"/>
-        </w:rPr>
-        <w:t>static</w:t>
-      </w:r>
-    </w:p>
-    <w:p>
-      <w:pPr>
-        <w:rPr>
-          <w:rFonts w:ascii="Garamond" w:hAnsi="Garamond"/>
-          <w:b/>
-          <w:sz w:val="28"/>
-          <w:szCs w:val="28"/>
-        </w:rPr>
-      </w:pPr>
-      <w:r>
-        <w:rPr>
-          <w:rFonts w:ascii="Garamond" w:hAnsi="Garamond"/>
-          <w:b/>
-          <w:sz w:val="28"/>
-          <w:szCs w:val="28"/>
-        </w:rPr>
-        <w:t>Don’t forget to make your methods stati</w:t>
+        <w:t xml:space="preserve">%CLASSPATH% </w:t>
+      </w:r>
+      <w:r>
+        <w:rPr>
+          <w:rFonts w:ascii="Garamond" w:hAnsi="Garamond"/>
+          <w:sz w:val="28"/>
+          <w:szCs w:val="28"/>
+        </w:rPr>
+        <w:t xml:space="preserve">system variable to be configured. </w:t>
+      </w:r>
+    </w:p>
+    <w:p>
+      <w:pPr>
+        <w:rPr>
+          <w:rFonts w:ascii="Garamond" w:hAnsi="Garamond"/>
+          <w:sz w:val="28"/>
+          <w:szCs w:val="28"/>
+        </w:rPr>
+      </w:pPr>
+      <w:r>
+        <w:rPr>
+          <w:rFonts w:ascii="Garamond" w:hAnsi="Garamond"/>
+          <w:sz w:val="28"/>
+          <w:szCs w:val="28"/>
+        </w:rPr>
+        <w:t>Or you could just use Eclipse.</w:t>
       </w:r>
       <w:bookmarkStart w:id="0" w:name="_GoBack"/>
       <w:bookmarkEnd w:id="0"/>
+    </w:p>
+    <w:p>
+      <w:pPr>
+        <w:rPr>
+          <w:rFonts w:ascii="Garamond" w:hAnsi="Garamond"/>
+          <w:sz w:val="28"/>
+          <w:szCs w:val="28"/>
+        </w:rPr>
+      </w:pPr>
+      <w:r>
+        <w:rPr>
+          <w:rFonts w:ascii="Garamond" w:hAnsi="Garamond"/>
+          <w:sz w:val="28"/>
+          <w:szCs w:val="28"/>
+        </w:rPr>
+        <w:t xml:space="preserve">Use </w:t>
+      </w:r>
       <w:r>
         <w:rPr>
           <w:rFonts w:ascii="Garamond" w:hAnsi="Garamond"/>
@@ -566,7 +489,49 @@
           <w:sz w:val="28"/>
           <w:szCs w:val="28"/>
         </w:rPr>
-        <w:t>c</w:t>
+        <w:t>String.format</w:t>
+      </w:r>
+      <w:r>
+        <w:rPr>
+          <w:rFonts w:ascii="Garamond" w:hAnsi="Garamond"/>
+          <w:sz w:val="28"/>
+          <w:szCs w:val="28"/>
+        </w:rPr>
+        <w:t xml:space="preserve"> if you want formatted Strings</w:t>
+      </w:r>
+    </w:p>
+    <w:p>
+      <w:pPr>
+        <w:rPr>
+          <w:rFonts w:ascii="Garamond" w:hAnsi="Garamond"/>
+          <w:sz w:val="28"/>
+          <w:szCs w:val="28"/>
+        </w:rPr>
+      </w:pPr>
+      <w:r>
+        <w:rPr>
+          <w:rFonts w:ascii="Garamond" w:hAnsi="Garamond"/>
+          <w:sz w:val="28"/>
+          <w:szCs w:val="28"/>
+        </w:rPr>
+        <w:t>HashSet = add, remove, contains, size</w:t>
+      </w:r>
+    </w:p>
+    <w:p>
+      <w:pPr>
+        <w:rPr>
+          <w:rFonts w:ascii="Garamond" w:hAnsi="Garamond"/>
+          <w:sz w:val="28"/>
+          <w:szCs w:val="28"/>
+        </w:rPr>
+      </w:pPr>
+      <w:r>
+        <w:rPr>
+          <w:rFonts w:ascii="Garamond" w:hAnsi="Garamond"/>
+          <w:sz w:val="28"/>
+          <w:szCs w:val="28"/>
+        </w:rPr>
+        <w:t>HashMap = put, remove, containsKey, containsValue, size</w:t>
       </w:r>
     </w:p>
     <w:sectPr>

</xml_diff>